<commit_message>
Se termina CRUD F4
</commit_message>
<xml_diff>
--- a/public/F4 - Hoja de vida de equipos.docx
+++ b/public/F4 - Hoja de vida de equipos.docx
@@ -124,6 +124,14 @@
                 <w:sz w:val="22"/>
                 <w:szCs w:val="22"/>
               </w:rPr>
+              <w:t xml:space="preserve"> </w:t>
+            </w:r>
+            <w:r>
+              <w:rPr>
+                <w:rFonts w:ascii="Arial" w:hAnsi="Arial" w:cs="Arial"/>
+                <w:sz w:val="22"/>
+                <w:szCs w:val="22"/>
+              </w:rPr>
               <w:t>${equipo}</w:t>
             </w:r>
           </w:p>
@@ -227,6 +235,14 @@
                 <w:sz w:val="22"/>
                 <w:szCs w:val="22"/>
               </w:rPr>
+              <w:t xml:space="preserve"> </w:t>
+            </w:r>
+            <w:r>
+              <w:rPr>
+                <w:rFonts w:ascii="Arial" w:hAnsi="Arial" w:cs="Arial"/>
+                <w:sz w:val="22"/>
+                <w:szCs w:val="22"/>
+              </w:rPr>
               <w:t>${marca_modelo}</w:t>
             </w:r>
           </w:p>
@@ -316,6 +332,14 @@
                 <w:sz w:val="22"/>
                 <w:szCs w:val="22"/>
               </w:rPr>
+              <w:t xml:space="preserve"> </w:t>
+            </w:r>
+            <w:r>
+              <w:rPr>
+                <w:rFonts w:ascii="Arial" w:hAnsi="Arial" w:cs="Arial"/>
+                <w:sz w:val="22"/>
+                <w:szCs w:val="22"/>
+              </w:rPr>
               <w:t>${nserie}</w:t>
             </w:r>
           </w:p>
@@ -397,6 +421,14 @@
                 <w:sz w:val="22"/>
                 <w:szCs w:val="22"/>
               </w:rPr>
+              <w:t xml:space="preserve"> </w:t>
+            </w:r>
+            <w:r>
+              <w:rPr>
+                <w:rFonts w:ascii="Arial" w:hAnsi="Arial" w:cs="Arial"/>
+                <w:sz w:val="22"/>
+                <w:szCs w:val="22"/>
+              </w:rPr>
               <w:t>${cod_interno}</w:t>
             </w:r>
           </w:p>
@@ -488,6 +520,15 @@
                 <w:szCs w:val="22"/>
                 <w:lang w:val="en-US"/>
               </w:rPr>
+              <w:t xml:space="preserve"> </w:t>
+            </w:r>
+            <w:r>
+              <w:rPr>
+                <w:rFonts w:ascii="Arial" w:hAnsi="Arial" w:cs="Arial"/>
+                <w:sz w:val="22"/>
+                <w:szCs w:val="22"/>
+                <w:lang w:val="en-US"/>
+              </w:rPr>
               <w:t>${capacidad}</w:t>
             </w:r>
           </w:p>
@@ -595,6 +636,14 @@
                 <w:sz w:val="22"/>
                 <w:szCs w:val="22"/>
               </w:rPr>
+              <w:t xml:space="preserve"> </w:t>
+            </w:r>
+            <w:r>
+              <w:rPr>
+                <w:rFonts w:ascii="Arial" w:hAnsi="Arial" w:cs="Arial"/>
+                <w:sz w:val="22"/>
+                <w:szCs w:val="22"/>
+              </w:rPr>
               <w:t>${clase_oiml}</w:t>
             </w:r>
           </w:p>
@@ -640,6 +689,14 @@
                 <w:szCs w:val="22"/>
               </w:rPr>
             </w:pPr>
+            <w:r>
+              <w:rPr>
+                <w:rFonts w:ascii="Arial" w:hAnsi="Arial" w:cs="Arial"/>
+                <w:sz w:val="22"/>
+                <w:szCs w:val="22"/>
+              </w:rPr>
+              <w:t xml:space="preserve"> </w:t>
+            </w:r>
             <w:r>
               <w:rPr>
                 <w:rFonts w:ascii="Arial" w:hAnsi="Arial" w:cs="Arial"/>
@@ -739,10 +796,16 @@
                 <w:sz w:val="22"/>
                 <w:szCs w:val="22"/>
               </w:rPr>
+              <w:t xml:space="preserve"> </w:t>
+            </w:r>
+            <w:r>
+              <w:rPr>
+                <w:rFonts w:ascii="Arial" w:hAnsi="Arial" w:cs="Arial"/>
+                <w:sz w:val="22"/>
+                <w:szCs w:val="22"/>
+              </w:rPr>
               <w:t>${lugar_almacenamiento}</w:t>
             </w:r>
-            <w:bookmarkStart w:id="0" w:name="_GoBack"/>
-            <w:bookmarkEnd w:id="0"/>
           </w:p>
         </w:tc>
       </w:tr>
@@ -838,6 +901,14 @@
                 <w:sz w:val="22"/>
                 <w:szCs w:val="22"/>
               </w:rPr>
+              <w:t xml:space="preserve"> </w:t>
+            </w:r>
+            <w:r>
+              <w:rPr>
+                <w:rFonts w:ascii="Arial" w:hAnsi="Arial" w:cs="Arial"/>
+                <w:sz w:val="22"/>
+                <w:szCs w:val="22"/>
+              </w:rPr>
               <w:t>${fcompra}</w:t>
             </w:r>
           </w:p>
@@ -921,6 +992,22 @@
                 <w:szCs w:val="22"/>
               </w:rPr>
             </w:pPr>
+            <w:r>
+              <w:rPr>
+                <w:rFonts w:ascii="Arial" w:hAnsi="Arial" w:cs="Arial"/>
+                <w:sz w:val="22"/>
+                <w:szCs w:val="22"/>
+              </w:rPr>
+              <w:t xml:space="preserve"> </w:t>
+            </w:r>
+            <w:r>
+              <w:rPr>
+                <w:rFonts w:ascii="Arial" w:hAnsi="Arial" w:cs="Arial"/>
+                <w:sz w:val="22"/>
+                <w:szCs w:val="22"/>
+              </w:rPr>
+              <w:t>${norden_compra}</w:t>
+            </w:r>
           </w:p>
         </w:tc>
       </w:tr>
@@ -1010,6 +1097,22 @@
                 <w:szCs w:val="22"/>
               </w:rPr>
             </w:pPr>
+            <w:r>
+              <w:rPr>
+                <w:rFonts w:ascii="Arial" w:hAnsi="Arial" w:cs="Arial"/>
+                <w:sz w:val="22"/>
+                <w:szCs w:val="22"/>
+              </w:rPr>
+              <w:t xml:space="preserve"> </w:t>
+            </w:r>
+            <w:r>
+              <w:rPr>
+                <w:rFonts w:ascii="Arial" w:hAnsi="Arial" w:cs="Arial"/>
+                <w:sz w:val="22"/>
+                <w:szCs w:val="22"/>
+              </w:rPr>
+              <w:t>${proveedor}</w:t>
+            </w:r>
           </w:p>
         </w:tc>
       </w:tr>
@@ -1112,6 +1215,22 @@
                 <w:szCs w:val="22"/>
               </w:rPr>
             </w:pPr>
+            <w:r>
+              <w:rPr>
+                <w:rFonts w:ascii="Arial" w:hAnsi="Arial" w:cs="Arial"/>
+                <w:sz w:val="22"/>
+                <w:szCs w:val="22"/>
+              </w:rPr>
+              <w:t xml:space="preserve"> </w:t>
+            </w:r>
+            <w:r>
+              <w:rPr>
+                <w:rFonts w:ascii="Arial" w:hAnsi="Arial" w:cs="Arial"/>
+                <w:sz w:val="22"/>
+                <w:szCs w:val="22"/>
+              </w:rPr>
+              <w:t>${intervalo_mantenimiento}</w:t>
+            </w:r>
           </w:p>
         </w:tc>
       </w:tr>
@@ -1188,6 +1307,22 @@
                 <w:szCs w:val="22"/>
               </w:rPr>
             </w:pPr>
+            <w:r>
+              <w:rPr>
+                <w:rFonts w:ascii="Arial" w:hAnsi="Arial" w:cs="Arial"/>
+                <w:sz w:val="22"/>
+                <w:szCs w:val="22"/>
+              </w:rPr>
+              <w:t xml:space="preserve"> </w:t>
+            </w:r>
+            <w:r>
+              <w:rPr>
+                <w:rFonts w:ascii="Arial" w:hAnsi="Arial" w:cs="Arial"/>
+                <w:sz w:val="22"/>
+                <w:szCs w:val="22"/>
+              </w:rPr>
+              <w:t>${fecha_mantenimiento}</w:t>
+            </w:r>
           </w:p>
         </w:tc>
       </w:tr>
@@ -1265,6 +1400,22 @@
                 <w:szCs w:val="22"/>
               </w:rPr>
             </w:pPr>
+            <w:r>
+              <w:rPr>
+                <w:rFonts w:ascii="Arial" w:hAnsi="Arial" w:cs="Arial"/>
+                <w:sz w:val="22"/>
+                <w:szCs w:val="22"/>
+              </w:rPr>
+              <w:t xml:space="preserve"> </w:t>
+            </w:r>
+            <w:r>
+              <w:rPr>
+                <w:rFonts w:ascii="Arial" w:hAnsi="Arial" w:cs="Arial"/>
+                <w:sz w:val="22"/>
+                <w:szCs w:val="22"/>
+              </w:rPr>
+              <w:t>${avisar}</w:t>
+            </w:r>
           </w:p>
         </w:tc>
       </w:tr>
@@ -1349,6 +1500,14 @@
                 <w:szCs w:val="22"/>
               </w:rPr>
             </w:pPr>
+            <w:r>
+              <w:rPr>
+                <w:rFonts w:ascii="Arial" w:hAnsi="Arial" w:cs="Arial"/>
+                <w:sz w:val="22"/>
+                <w:szCs w:val="22"/>
+              </w:rPr>
+              <w:t xml:space="preserve"> ${pauta_mantencion}</w:t>
+            </w:r>
           </w:p>
         </w:tc>
       </w:tr>
@@ -1431,8 +1590,17 @@
                 <w:rFonts w:ascii="Arial" w:hAnsi="Arial" w:cs="Arial"/>
                 <w:sz w:val="22"/>
                 <w:szCs w:val="22"/>
-              </w:rPr>
-            </w:pPr>
+                <w:u w:val="single"/>
+              </w:rPr>
+            </w:pPr>
+            <w:r>
+              <w:rPr>
+                <w:rFonts w:ascii="Arial" w:hAnsi="Arial" w:cs="Arial"/>
+                <w:sz w:val="22"/>
+                <w:szCs w:val="22"/>
+              </w:rPr>
+              <w:t xml:space="preserve"> ${intervalo_calibracion}</w:t>
+            </w:r>
           </w:p>
         </w:tc>
       </w:tr>
@@ -1517,6 +1685,14 @@
                 <w:szCs w:val="22"/>
               </w:rPr>
             </w:pPr>
+            <w:r>
+              <w:rPr>
+                <w:rFonts w:ascii="Arial" w:hAnsi="Arial" w:cs="Arial"/>
+                <w:sz w:val="22"/>
+                <w:szCs w:val="22"/>
+              </w:rPr>
+              <w:t xml:space="preserve"> ${intervalo_verificacion}</w:t>
+            </w:r>
           </w:p>
         </w:tc>
       </w:tr>
@@ -1601,6 +1777,14 @@
                 <w:szCs w:val="22"/>
               </w:rPr>
             </w:pPr>
+            <w:r>
+              <w:rPr>
+                <w:rFonts w:ascii="Arial" w:hAnsi="Arial" w:cs="Arial"/>
+                <w:sz w:val="22"/>
+                <w:szCs w:val="22"/>
+              </w:rPr>
+              <w:t xml:space="preserve"> ${criterio_aceptacion}</w:t>
+            </w:r>
           </w:p>
         </w:tc>
       </w:tr>
@@ -1645,6 +1829,15 @@
                 <w:lang w:val="es-ES_tradnl"/>
               </w:rPr>
             </w:pPr>
+            <w:r>
+              <w:rPr>
+                <w:rFonts w:ascii="Arial" w:hAnsi="Arial" w:cs="Arial"/>
+                <w:sz w:val="22"/>
+                <w:szCs w:val="22"/>
+                <w:lang w:val="es-ES_tradnl"/>
+              </w:rPr>
+              <w:t>${observaciones}</w:t>
+            </w:r>
           </w:p>
         </w:tc>
       </w:tr>
@@ -1850,6 +2043,14 @@
                 <w:szCs w:val="16"/>
               </w:rPr>
             </w:pPr>
+            <w:r>
+              <w:rPr>
+                <w:rFonts w:ascii="Arial" w:hAnsi="Arial" w:cs="Arial"/>
+                <w:sz w:val="16"/>
+                <w:szCs w:val="16"/>
+              </w:rPr>
+              <w:t>${actividad}</w:t>
+            </w:r>
           </w:p>
         </w:tc>
         <w:tc>
@@ -1873,6 +2074,14 @@
                 <w:szCs w:val="22"/>
               </w:rPr>
             </w:pPr>
+            <w:r>
+              <w:rPr>
+                <w:rFonts w:ascii="Arial" w:hAnsi="Arial" w:cs="Arial"/>
+                <w:b w:val="0"/>
+                <w:szCs w:val="22"/>
+              </w:rPr>
+              <w:t>${f_realizacion}</w:t>
+            </w:r>
           </w:p>
         </w:tc>
         <w:tc>
@@ -1898,6 +2107,15 @@
                 <w:szCs w:val="22"/>
               </w:rPr>
             </w:pPr>
+            <w:r>
+              <w:rPr>
+                <w:rFonts w:ascii="Arial" w:hAnsi="Arial" w:cs="Arial"/>
+                <w:b w:val="0"/>
+                <w:color w:val="FF0000"/>
+                <w:szCs w:val="22"/>
+              </w:rPr>
+              <w:t>${f_proxima}</w:t>
+            </w:r>
           </w:p>
         </w:tc>
         <w:tc>
@@ -1914,6 +2132,14 @@
                 <w:szCs w:val="22"/>
               </w:rPr>
             </w:pPr>
+            <w:r>
+              <w:rPr>
+                <w:rFonts w:ascii="Arial" w:hAnsi="Arial" w:cs="Arial"/>
+                <w:sz w:val="22"/>
+                <w:szCs w:val="22"/>
+              </w:rPr>
+              <w:t>${realizado_por}</w:t>
+            </w:r>
           </w:p>
         </w:tc>
         <w:tc>
@@ -1930,6 +2156,14 @@
                 <w:szCs w:val="22"/>
               </w:rPr>
             </w:pPr>
+            <w:r>
+              <w:rPr>
+                <w:rFonts w:ascii="Arial" w:hAnsi="Arial" w:cs="Arial"/>
+                <w:sz w:val="22"/>
+                <w:szCs w:val="22"/>
+              </w:rPr>
+              <w:t>${ncertificado}</w:t>
+            </w:r>
           </w:p>
         </w:tc>
         <w:tc>
@@ -1945,6 +2179,16 @@
                 <w:szCs w:val="22"/>
               </w:rPr>
             </w:pPr>
+            <w:r>
+              <w:rPr>
+                <w:rFonts w:ascii="Arial" w:hAnsi="Arial" w:cs="Arial"/>
+                <w:sz w:val="22"/>
+                <w:szCs w:val="22"/>
+              </w:rPr>
+              <w:t>${observación}</w:t>
+            </w:r>
+            <w:bookmarkStart w:id="0" w:name="_GoBack"/>
+            <w:bookmarkEnd w:id="0"/>
           </w:p>
         </w:tc>
       </w:tr>
@@ -3884,7 +4128,7 @@
               <w:rFonts w:ascii="Arial" w:hAnsi="Arial"/>
               <w:noProof/>
             </w:rPr>
-            <w:t>1</w:t>
+            <w:t>2</w:t>
           </w:r>
           <w:r>
             <w:rPr>
@@ -6742,7 +6986,7 @@
 </file>
 
 <file path=customXml/itemProps1.xml><?xml version="1.0" encoding="utf-8"?>
-<ds:datastoreItem xmlns:ds="http://schemas.openxmlformats.org/officeDocument/2006/customXml" ds:itemID="{A192B9B0-8674-4740-B2CE-1171CFFF99F2}">
+<ds:datastoreItem xmlns:ds="http://schemas.openxmlformats.org/officeDocument/2006/customXml" ds:itemID="{313ABEE0-E8E2-4317-A461-DFC0930F82D6}">
   <ds:schemaRefs>
     <ds:schemaRef ds:uri="http://schemas.openxmlformats.org/officeDocument/2006/bibliography"/>
   </ds:schemaRefs>

</xml_diff>